<commit_message>
Quesions finished! Last thing will be the cleaning of the file
</commit_message>
<xml_diff>
--- a/projects/student_intervention/P2_answers.docx
+++ b/projects/student_intervention/P2_answers.docx
@@ -603,6 +603,56 @@
         </w:rPr>
         <w:t>Decision Tree:</w:t>
       </w:r>
+      <w:r>
+        <w:rPr>
+          <w:rFonts w:ascii="Calibri" w:hAnsi="Calibri" w:cs="Helvetica Neue"/>
+          <w:noProof/>
+          <w:szCs w:val="28"/>
+          <w:lang w:val="en-US"/>
+        </w:rPr>
+        <w:t xml:space="preserve"> This model is usually</w:t>
+      </w:r>
+      <w:r>
+        <w:rPr>
+          <w:rFonts w:ascii="Calibri" w:hAnsi="Calibri" w:cs="Helvetica Neue"/>
+          <w:noProof/>
+          <w:szCs w:val="28"/>
+          <w:lang w:val="en-US"/>
+        </w:rPr>
+        <w:t xml:space="preserve"> used in supervised learning for classification problems. Decision tree</w:t>
+      </w:r>
+      <w:r>
+        <w:rPr>
+          <w:rFonts w:ascii="Calibri" w:hAnsi="Calibri" w:cs="Helvetica Neue"/>
+          <w:noProof/>
+          <w:szCs w:val="28"/>
+          <w:lang w:val="en-US"/>
+        </w:rPr>
+        <w:t>s</w:t>
+      </w:r>
+      <w:r>
+        <w:rPr>
+          <w:rFonts w:ascii="Calibri" w:hAnsi="Calibri" w:cs="Helvetica Neue"/>
+          <w:noProof/>
+          <w:szCs w:val="28"/>
+          <w:lang w:val="en-US"/>
+        </w:rPr>
+        <w:t xml:space="preserve"> are are simple to understand and explain, require little data preparation and are able to handle numerical and also categorical data. It’s weakness lie in creating over-complex trees. This occurs mostly from overfitting training data or trying to solve non-linearly separable problem such as XOR.</w:t>
+      </w:r>
+    </w:p>
+    <w:p>
+      <w:pPr>
+        <w:pStyle w:val="PargrafodaLista"/>
+        <w:ind w:left="1431"/>
+        <w:jc w:val="both"/>
+        <w:rPr>
+          <w:rFonts w:ascii="Calibri" w:hAnsi="Calibri" w:cs="Helvetica Neue"/>
+          <w:b/>
+          <w:noProof/>
+          <w:szCs w:val="28"/>
+          <w:lang w:val="en-US"/>
+        </w:rPr>
+      </w:pPr>
     </w:p>
     <w:p>
       <w:pPr>
@@ -629,6 +679,74 @@
         </w:rPr>
         <w:t>SVM:</w:t>
       </w:r>
+      <w:r>
+        <w:rPr>
+          <w:rFonts w:ascii="Calibri" w:hAnsi="Calibri" w:cs="Helvetica Neue"/>
+          <w:noProof/>
+          <w:szCs w:val="28"/>
+          <w:lang w:val="en-US"/>
+        </w:rPr>
+        <w:t xml:space="preserve"> </w:t>
+      </w:r>
+      <w:r>
+        <w:rPr>
+          <w:rFonts w:ascii="Calibri" w:hAnsi="Calibri" w:cs="Helvetica Neue"/>
+          <w:noProof/>
+          <w:szCs w:val="28"/>
+          <w:lang w:val="en-US"/>
+        </w:rPr>
+        <w:t xml:space="preserve">This model is used in supervised learning for classification and regression problems. SVM </w:t>
+      </w:r>
+      <w:r>
+        <w:rPr>
+          <w:rFonts w:ascii="Calibri" w:hAnsi="Calibri" w:cs="Helvetica Neue"/>
+          <w:noProof/>
+          <w:szCs w:val="28"/>
+          <w:lang w:val="en-US"/>
+        </w:rPr>
+        <w:t>is mathematically complex but by using the kernel trick non-linear problems can be transformed into linear problems.</w:t>
+      </w:r>
+      <w:r>
+        <w:rPr>
+          <w:rFonts w:ascii="Calibri" w:hAnsi="Calibri" w:cs="Helvetica Neue"/>
+          <w:noProof/>
+          <w:szCs w:val="28"/>
+          <w:lang w:val="en-US"/>
+        </w:rPr>
+        <w:t xml:space="preserve"> It works very well with smaller datasets with a small number of features</w:t>
+      </w:r>
+      <w:r>
+        <w:rPr>
+          <w:rFonts w:ascii="Calibri" w:hAnsi="Calibri" w:cs="Helvetica Neue"/>
+          <w:noProof/>
+          <w:szCs w:val="28"/>
+          <w:lang w:val="en-US"/>
+        </w:rPr>
+        <w:t xml:space="preserve"> giving high accuracy</w:t>
+      </w:r>
+      <w:r>
+        <w:rPr>
+          <w:rFonts w:ascii="Calibri" w:hAnsi="Calibri" w:cs="Helvetica Neue"/>
+          <w:noProof/>
+          <w:szCs w:val="28"/>
+          <w:lang w:val="en-US"/>
+        </w:rPr>
+        <w:t xml:space="preserve"> but is computationally intensive when training and predicting.</w:t>
+      </w:r>
+    </w:p>
+    <w:p>
+      <w:pPr>
+        <w:pStyle w:val="PargrafodaLista"/>
+        <w:ind w:left="1431"/>
+        <w:jc w:val="both"/>
+        <w:rPr>
+          <w:rFonts w:ascii="Calibri" w:hAnsi="Calibri" w:cs="Helvetica Neue"/>
+          <w:b/>
+          <w:noProof/>
+          <w:szCs w:val="28"/>
+          <w:lang w:val="en-US"/>
+        </w:rPr>
+      </w:pPr>
     </w:p>
     <w:p>
       <w:pPr>
@@ -655,6 +773,33 @@
         </w:rPr>
         <w:t>Naïve Bayes:</w:t>
       </w:r>
+      <w:r>
+        <w:rPr>
+          <w:rFonts w:ascii="Calibri" w:hAnsi="Calibri" w:cs="Helvetica Neue"/>
+          <w:noProof/>
+          <w:szCs w:val="28"/>
+          <w:lang w:val="en-US"/>
+        </w:rPr>
+        <w:t xml:space="preserve"> </w:t>
+      </w:r>
+      <w:r>
+        <w:rPr>
+          <w:rFonts w:ascii="Calibri" w:hAnsi="Calibri" w:cs="Helvetica Neue"/>
+          <w:noProof/>
+          <w:szCs w:val="28"/>
+          <w:lang w:val="en-US"/>
+        </w:rPr>
+        <w:t xml:space="preserve">This model is used in supervised learning for classification. Naïve Bayes highly scalable but can be used with a small amount of training data. </w:t>
+      </w:r>
+      <w:r>
+        <w:rPr>
+          <w:rFonts w:ascii="Calibri" w:hAnsi="Calibri" w:cs="Helvetica Neue"/>
+          <w:noProof/>
+          <w:szCs w:val="28"/>
+          <w:lang w:val="en-US"/>
+        </w:rPr>
+        <w:t>It is also computationally light-weight. Despite that, this model assumes that the features a independent so it doesn’t assume correlations between said features.</w:t>
+      </w:r>
     </w:p>
     <w:p>
       <w:pPr>
@@ -667,50 +812,80 @@
           <w:lang w:val="en-US"/>
         </w:rPr>
       </w:pPr>
-      <w:r>
-        <w:rPr>
-          <w:rFonts w:ascii="Calibri" w:hAnsi="Calibri" w:cs="Helvetica Neue"/>
-          <w:b/>
-          <w:noProof/>
-          <w:szCs w:val="28"/>
-          <w:lang w:val="en-US"/>
-        </w:rPr>
+    </w:p>
+    <w:p>
+      <w:pPr>
+        <w:pStyle w:val="PargrafodaLista"/>
+        <w:ind w:left="1431"/>
+        <w:jc w:val="both"/>
+        <w:rPr>
+          <w:rFonts w:ascii="Calibri" w:hAnsi="Calibri" w:cs="Helvetica Neue"/>
+          <w:b/>
+          <w:noProof/>
+          <w:szCs w:val="28"/>
+          <w:lang w:val="en-US"/>
+        </w:rPr>
+      </w:pPr>
+    </w:p>
+    <w:p>
+      <w:pPr>
+        <w:pStyle w:val="PargrafodaLista"/>
+        <w:ind w:left="1431"/>
+        <w:jc w:val="both"/>
+        <w:rPr>
+          <w:rFonts w:ascii="Calibri" w:hAnsi="Calibri" w:cs="Helvetica Neue"/>
+          <w:b/>
+          <w:noProof/>
+          <w:szCs w:val="28"/>
+          <w:lang w:val="en-US"/>
+        </w:rPr>
+      </w:pPr>
+    </w:p>
+    <w:p>
+      <w:pPr>
+        <w:jc w:val="both"/>
+        <w:rPr>
+          <w:rFonts w:ascii="Calibri" w:hAnsi="Calibri" w:cs="Helvetica Neue"/>
+          <w:b/>
+          <w:noProof/>
+          <w:szCs w:val="28"/>
+          <w:lang w:val="en-US"/>
+        </w:rPr>
+      </w:pPr>
+      <w:r>
+        <w:rPr>
+          <w:rFonts w:ascii="Calibri" w:hAnsi="Calibri" w:cs="Helvetica Neue"/>
+          <w:b/>
+          <w:noProof/>
+          <w:szCs w:val="28"/>
+          <w:lang w:val="en-US"/>
+        </w:rPr>
+        <w:lastRenderedPageBreak/>
         <w:t>Given what you know about the data so far, why did you choose this model to apply?</w:t>
       </w:r>
     </w:p>
     <w:p>
       <w:pPr>
-        <w:pStyle w:val="PargrafodaLista"/>
-        <w:numPr>
-          <w:ilvl w:val="0"/>
-          <w:numId w:val="5"/>
-        </w:numPr>
         <w:jc w:val="both"/>
         <w:rPr>
           <w:rFonts w:ascii="Calibri" w:hAnsi="Calibri" w:cs="Helvetica Neue"/>
-          <w:b/>
-          <w:noProof/>
-          <w:szCs w:val="28"/>
-          <w:lang w:val="en-US"/>
-        </w:rPr>
-      </w:pPr>
-      <w:r>
-        <w:rPr>
-          <w:rFonts w:ascii="Calibri" w:hAnsi="Calibri" w:cs="Helvetica Neue"/>
-          <w:noProof/>
-          <w:szCs w:val="28"/>
-          <w:lang w:val="en-US"/>
-        </w:rPr>
-        <w:t>Decision Tree:</w:t>
-      </w:r>
-    </w:p>
-    <w:p>
-      <w:pPr>
-        <w:pStyle w:val="PargrafodaLista"/>
-        <w:numPr>
-          <w:ilvl w:val="0"/>
-          <w:numId w:val="5"/>
-        </w:numPr>
+          <w:noProof/>
+          <w:szCs w:val="28"/>
+          <w:lang w:val="en-US"/>
+        </w:rPr>
+      </w:pPr>
+      <w:r>
+        <w:rPr>
+          <w:rFonts w:ascii="Calibri" w:hAnsi="Calibri" w:cs="Helvetica Neue"/>
+          <w:noProof/>
+          <w:szCs w:val="28"/>
+          <w:lang w:val="en-US"/>
+        </w:rPr>
+        <w:t>All chosen models benefit from the data size. Despite a large number of features…</w:t>
+      </w:r>
+    </w:p>
+    <w:p>
+      <w:pPr>
         <w:jc w:val="both"/>
         <w:rPr>
           <w:rFonts w:ascii="Calibri" w:hAnsi="Calibri" w:cs="Helvetica Neue"/>
@@ -720,41 +895,6 @@
           <w:lang w:val="en-US"/>
         </w:rPr>
       </w:pPr>
-      <w:r>
-        <w:rPr>
-          <w:rFonts w:ascii="Calibri" w:hAnsi="Calibri" w:cs="Helvetica Neue"/>
-          <w:noProof/>
-          <w:szCs w:val="28"/>
-          <w:lang w:val="en-US"/>
-        </w:rPr>
-        <w:t>SVM:</w:t>
-      </w:r>
-    </w:p>
-    <w:p>
-      <w:pPr>
-        <w:pStyle w:val="PargrafodaLista"/>
-        <w:numPr>
-          <w:ilvl w:val="0"/>
-          <w:numId w:val="5"/>
-        </w:numPr>
-        <w:jc w:val="both"/>
-        <w:rPr>
-          <w:rFonts w:ascii="Calibri" w:hAnsi="Calibri" w:cs="Helvetica Neue"/>
-          <w:b/>
-          <w:noProof/>
-          <w:szCs w:val="28"/>
-          <w:lang w:val="en-US"/>
-        </w:rPr>
-      </w:pPr>
-      <w:r>
-        <w:rPr>
-          <w:rFonts w:ascii="Calibri" w:hAnsi="Calibri" w:cs="Helvetica Neue"/>
-          <w:noProof/>
-          <w:szCs w:val="28"/>
-          <w:lang w:val="en-US"/>
-        </w:rPr>
-        <w:t>Naïve Bayes:</w:t>
-      </w:r>
     </w:p>
     <w:p>
       <w:pPr>
@@ -1525,8 +1665,6 @@
               </w:rPr>
               <w:t>94</w:t>
             </w:r>
-            <w:bookmarkStart w:id="0" w:name="_GoBack"/>
-            <w:bookmarkEnd w:id="0"/>
           </w:p>
         </w:tc>
       </w:tr>
@@ -1582,7 +1720,6 @@
           <w:szCs w:val="28"/>
           <w:lang w:val="en-US"/>
         </w:rPr>
-        <w:lastRenderedPageBreak/>
         <w:t>SVM:</w:t>
       </w:r>
     </w:p>
@@ -1865,17 +2002,7 @@
                 <w:szCs w:val="28"/>
                 <w:lang w:val="en-US"/>
               </w:rPr>
-              <w:t>0.00</w:t>
-            </w:r>
-            <w:r>
-              <w:rPr>
-                <w:rFonts w:ascii="Calibri" w:hAnsi="Calibri" w:cs="Helvetica Neue"/>
-                <w:noProof/>
-                <w:sz w:val="22"/>
-                <w:szCs w:val="28"/>
-                <w:lang w:val="en-US"/>
-              </w:rPr>
-              <w:t>4</w:t>
+              <w:t>0.004</w:t>
             </w:r>
           </w:p>
         </w:tc>
@@ -1904,17 +2031,7 @@
                 <w:szCs w:val="28"/>
                 <w:lang w:val="en-US"/>
               </w:rPr>
-              <w:t>0.00</w:t>
-            </w:r>
-            <w:r>
-              <w:rPr>
-                <w:rFonts w:ascii="Calibri" w:hAnsi="Calibri" w:cs="Helvetica Neue"/>
-                <w:noProof/>
-                <w:sz w:val="22"/>
-                <w:szCs w:val="28"/>
-                <w:lang w:val="en-US"/>
-              </w:rPr>
-              <w:t>9</w:t>
+              <w:t>0.009</w:t>
             </w:r>
           </w:p>
         </w:tc>
@@ -2052,17 +2169,7 @@
                 <w:szCs w:val="28"/>
                 <w:lang w:val="en-US"/>
               </w:rPr>
-              <w:t>0.00</w:t>
-            </w:r>
-            <w:r>
-              <w:rPr>
-                <w:rFonts w:ascii="Calibri" w:hAnsi="Calibri" w:cs="Helvetica Neue"/>
-                <w:noProof/>
-                <w:sz w:val="22"/>
-                <w:szCs w:val="28"/>
-                <w:lang w:val="en-US"/>
-              </w:rPr>
-              <w:t>6</w:t>
+              <w:t>0.006</w:t>
             </w:r>
           </w:p>
         </w:tc>
@@ -2243,17 +2350,7 @@
                 <w:szCs w:val="28"/>
                 <w:lang w:val="en-US"/>
               </w:rPr>
-              <w:t>0.</w:t>
-            </w:r>
-            <w:r>
-              <w:rPr>
-                <w:rFonts w:ascii="Calibri" w:hAnsi="Calibri" w:cs="Helvetica Neue"/>
-                <w:noProof/>
-                <w:sz w:val="22"/>
-                <w:szCs w:val="28"/>
-                <w:lang w:val="en-US"/>
-              </w:rPr>
-              <w:t>818</w:t>
+              <w:t>0.818</w:t>
             </w:r>
           </w:p>
         </w:tc>
@@ -2282,17 +2379,7 @@
                 <w:szCs w:val="28"/>
                 <w:lang w:val="en-US"/>
               </w:rPr>
-              <w:t>0.</w:t>
-            </w:r>
-            <w:r>
-              <w:rPr>
-                <w:rFonts w:ascii="Calibri" w:hAnsi="Calibri" w:cs="Helvetica Neue"/>
-                <w:noProof/>
-                <w:sz w:val="22"/>
-                <w:szCs w:val="28"/>
-                <w:lang w:val="en-US"/>
-              </w:rPr>
-              <w:t>784</w:t>
+              <w:t>0.784</w:t>
             </w:r>
           </w:p>
         </w:tc>
@@ -2321,17 +2408,7 @@
                 <w:szCs w:val="28"/>
                 <w:lang w:val="en-US"/>
               </w:rPr>
-              <w:t>0</w:t>
-            </w:r>
-            <w:r>
-              <w:rPr>
-                <w:rFonts w:ascii="Calibri" w:hAnsi="Calibri" w:cs="Helvetica Neue"/>
-                <w:noProof/>
-                <w:sz w:val="22"/>
-                <w:szCs w:val="28"/>
-                <w:lang w:val="en-US"/>
-              </w:rPr>
-              <w:t>.786</w:t>
+              <w:t>0.786</w:t>
             </w:r>
           </w:p>
         </w:tc>
@@ -2617,17 +2694,7 @@
                 <w:szCs w:val="28"/>
                 <w:lang w:val="en-US"/>
               </w:rPr>
-              <w:t>0.00</w:t>
-            </w:r>
-            <w:r>
-              <w:rPr>
-                <w:rFonts w:ascii="Calibri" w:hAnsi="Calibri" w:cs="Helvetica Neue"/>
-                <w:noProof/>
-                <w:sz w:val="22"/>
-                <w:szCs w:val="28"/>
-                <w:lang w:val="en-US"/>
-              </w:rPr>
-              <w:t>1</w:t>
+              <w:t>0.001</w:t>
             </w:r>
           </w:p>
         </w:tc>
@@ -2685,17 +2752,7 @@
                 <w:szCs w:val="28"/>
                 <w:lang w:val="en-US"/>
               </w:rPr>
-              <w:t>0.00</w:t>
-            </w:r>
-            <w:r>
-              <w:rPr>
-                <w:rFonts w:ascii="Calibri" w:hAnsi="Calibri" w:cs="Helvetica Neue"/>
-                <w:noProof/>
-                <w:sz w:val="22"/>
-                <w:szCs w:val="28"/>
-                <w:lang w:val="en-US"/>
-              </w:rPr>
-              <w:t>1</w:t>
+              <w:t>0.001</w:t>
             </w:r>
           </w:p>
         </w:tc>
@@ -2755,17 +2812,7 @@
                 <w:szCs w:val="28"/>
                 <w:lang w:val="en-US"/>
               </w:rPr>
-              <w:t>0.00</w:t>
-            </w:r>
-            <w:r>
-              <w:rPr>
-                <w:rFonts w:ascii="Calibri" w:hAnsi="Calibri" w:cs="Helvetica Neue"/>
-                <w:noProof/>
-                <w:sz w:val="22"/>
-                <w:szCs w:val="28"/>
-                <w:lang w:val="en-US"/>
-              </w:rPr>
-              <w:t>1</w:t>
+              <w:t>0.001</w:t>
             </w:r>
           </w:p>
         </w:tc>
@@ -3004,17 +3051,7 @@
                 <w:szCs w:val="28"/>
                 <w:lang w:val="en-US"/>
               </w:rPr>
-              <w:t>0.</w:t>
-            </w:r>
-            <w:r>
-              <w:rPr>
-                <w:rFonts w:ascii="Calibri" w:hAnsi="Calibri" w:cs="Helvetica Neue"/>
-                <w:noProof/>
-                <w:sz w:val="22"/>
-                <w:szCs w:val="28"/>
-                <w:lang w:val="en-US"/>
-              </w:rPr>
-              <w:t>297</w:t>
+              <w:t>0.297</w:t>
             </w:r>
           </w:p>
         </w:tc>
@@ -3124,6 +3161,7 @@
         <w:t>Choosing the Best Model</w:t>
       </w:r>
     </w:p>
+    <w:p/>
     <w:p>
       <w:pPr>
         <w:jc w:val="both"/>
@@ -3165,8 +3203,67 @@
     </w:p>
     <w:p>
       <w:pPr>
+        <w:ind w:firstLine="708"/>
         <w:jc w:val="both"/>
         <w:rPr>
+          <w:lang w:val="en-US"/>
+        </w:rPr>
+      </w:pPr>
+      <w:r>
+        <w:rPr>
+          <w:lang w:val="en-US"/>
+        </w:rPr>
+        <w:t>Based on the simple tests made in this project the model with the highest F1 score is SVM. But SVM is the model with the lowest time efficiency, this the probably due to the large number of features in the dataset. Considering limited resources, cost and performance I chose the decision tree model.</w:t>
+      </w:r>
+    </w:p>
+    <w:p>
+      <w:pPr>
+        <w:jc w:val="both"/>
+        <w:rPr>
+          <w:b/>
+          <w:lang w:val="en-US"/>
+        </w:rPr>
+      </w:pPr>
+      <w:r>
+        <w:rPr>
+          <w:lang w:val="en-US"/>
+        </w:rPr>
+        <w:t xml:space="preserve">The decision tree model gives a perfect F1 score in the training test. This score </w:t>
+      </w:r>
+      <w:r>
+        <w:rPr>
+          <w:lang w:val="en-US"/>
+        </w:rPr>
+        <w:t xml:space="preserve">probably comes from </w:t>
+      </w:r>
+      <w:proofErr w:type="spellStart"/>
+      <w:r>
+        <w:rPr>
+          <w:lang w:val="en-US"/>
+        </w:rPr>
+        <w:t>overfitting</w:t>
+      </w:r>
+      <w:proofErr w:type="spellEnd"/>
+      <w:r>
+        <w:rPr>
+          <w:lang w:val="en-US"/>
+        </w:rPr>
+        <w:t xml:space="preserve"> the tree to the training data. So, when this model is optimized the F1 score will increase considerably regarding the test data. Also, decision trees have a better performance Naïve Bayes when working with small datasets.</w:t>
+      </w:r>
+    </w:p>
+    <w:p>
+      <w:pPr>
+        <w:jc w:val="both"/>
+        <w:rPr>
+          <w:b/>
+          <w:lang w:val="en-US"/>
+        </w:rPr>
+      </w:pPr>
+    </w:p>
+    <w:p>
+      <w:pPr>
+        <w:jc w:val="both"/>
+        <w:rPr>
           <w:b/>
           <w:lang w:val="en-US"/>
         </w:rPr>
@@ -3190,8 +3287,38 @@
     </w:p>
     <w:p>
       <w:pPr>
+        <w:ind w:firstLine="708"/>
         <w:jc w:val="both"/>
         <w:rPr>
+          <w:lang w:val="en-US"/>
+        </w:rPr>
+      </w:pPr>
+      <w:r>
+        <w:rPr>
+          <w:lang w:val="en-US"/>
+        </w:rPr>
+        <w:t xml:space="preserve">Decision trees work by asking questions to the data and separating the answers in branches of a tree. Each level of the tree answer the question raised to a certain feature. </w:t>
+      </w:r>
+      <w:r>
+        <w:rPr>
+          <w:lang w:val="en-US"/>
+        </w:rPr>
+        <w:t>In the process of training the tree will be created and at the end of each branch it’ll have a final answer regarding the feature we want to predict. The prediction is made by locating a branch that answer the questions in a similar way to the subject you want to test.</w:t>
+      </w:r>
+    </w:p>
+    <w:p>
+      <w:pPr>
+        <w:jc w:val="both"/>
+        <w:rPr>
+          <w:b/>
+          <w:lang w:val="en-US"/>
+        </w:rPr>
+      </w:pPr>
+    </w:p>
+    <w:p>
+      <w:pPr>
+        <w:jc w:val="both"/>
+        <w:rPr>
           <w:b/>
           <w:lang w:val="en-US"/>
         </w:rPr>
@@ -3242,12 +3369,21 @@
         <w:jc w:val="both"/>
         <w:rPr>
           <w:rFonts w:ascii="Calibri" w:hAnsi="Calibri" w:cs="Helvetica Neue"/>
-          <w:b/>
-          <w:szCs w:val="28"/>
-          <w:lang w:val="en-US"/>
-        </w:rPr>
-      </w:pPr>
-    </w:p>
+          <w:szCs w:val="28"/>
+          <w:lang w:val="en-US"/>
+        </w:rPr>
+      </w:pPr>
+      <w:bookmarkStart w:id="0" w:name="_GoBack"/>
+      <w:r>
+        <w:rPr>
+          <w:rFonts w:ascii="Calibri" w:hAnsi="Calibri" w:cs="Helvetica Neue"/>
+          <w:szCs w:val="28"/>
+          <w:lang w:val="en-US"/>
+        </w:rPr>
+        <w:t>0.753846153846</w:t>
+      </w:r>
+    </w:p>
+    <w:bookmarkEnd w:id="0"/>
     <w:sectPr>
       <w:pgSz w:w="11900" w:h="16840"/>
       <w:pgMar w:top="1417" w:right="1701" w:bottom="1417" w:left="1701" w:header="708" w:footer="708" w:gutter="0"/>

</xml_diff>